<commit_message>
Updated App concept doc, PhotoLite App prototype
</commit_message>
<xml_diff>
--- a/App concept.docx
+++ b/App concept.docx
@@ -136,7 +136,14 @@
           <w:sz w:val="28"/>
           <w:szCs w:val="28"/>
         </w:rPr>
-        <w:t xml:space="preserve">Its purpose is to give chances to everyone willing to showcase their skills, creating content, they could also get feedbacks and motivation on their work through comments, and there is a section where viewers can donate to your account just to support your work and art </w:t>
+        <w:t>Its purpose is to give chances to everyone willing to showcase their skills, creating content, they could also get feedbacks and motivation on their work through comments, and there is a section where viewers can donate to your account just to support your work and art</w:t>
+      </w:r>
+      <w:r>
+        <w:rPr>
+          <w:sz w:val="28"/>
+          <w:szCs w:val="28"/>
+        </w:rPr>
+        <w:t>, there is a section of challenges where you can do completions and win prices with your creativity and skills</w:t>
       </w:r>
     </w:p>
     <w:p>
@@ -451,6 +458,34 @@
       </w:pPr>
       <w:r>
         <w:rPr>
+          <w:i/>
+          <w:iCs/>
+          <w:sz w:val="28"/>
+          <w:szCs w:val="28"/>
+        </w:rPr>
+        <w:t>Locating (</w:t>
+      </w:r>
+      <w:r>
+        <w:rPr>
+          <w:sz w:val="28"/>
+          <w:szCs w:val="28"/>
+        </w:rPr>
+        <w:t>you can locate your nearest photographer in your area, you DM and book your session)</w:t>
+      </w:r>
+    </w:p>
+    <w:p>
+      <w:pPr>
+        <w:numPr>
+          <w:ilvl w:val="0"/>
+          <w:numId w:val="1"/>
+        </w:numPr>
+        <w:rPr>
+          <w:sz w:val="28"/>
+          <w:szCs w:val="28"/>
+        </w:rPr>
+      </w:pPr>
+      <w:r>
+        <w:rPr>
           <w:b/>
           <w:bCs/>
           <w:sz w:val="28"/>
@@ -475,6 +510,7 @@
           <w:sz w:val="28"/>
           <w:szCs w:val="28"/>
         </w:rPr>
+        <w:lastRenderedPageBreak/>
         <w:t>Lacking of mobile data bundles, had to struggle to get data to search for other information on the internet.</w:t>
       </w:r>
     </w:p>
@@ -513,7 +549,6 @@
           <w:sz w:val="28"/>
           <w:szCs w:val="28"/>
         </w:rPr>
-        <w:lastRenderedPageBreak/>
         <w:t xml:space="preserve"> </w:t>
       </w:r>
     </w:p>

</xml_diff>